<commit_message>
Update with new changes.
</commit_message>
<xml_diff>
--- a/微信小程序.docx
+++ b/微信小程序.docx
@@ -74,6 +74,8 @@
         </w:rPr>
         <w:t>微信公众号与小程序</w:t>
       </w:r>
+      <w:bookmarkStart w:id="52" w:name="_GoBack"/>
+      <w:bookmarkEnd w:id="52"/>
     </w:p>
     <w:p>
       <w:pPr>
@@ -143,8 +145,6 @@
         </w:rPr>
         <w:t>1</w:t>
       </w:r>
-      <w:bookmarkStart w:id="52" w:name="_GoBack"/>
-      <w:bookmarkEnd w:id="52"/>
     </w:p>
     <w:p>
       <w:pPr>
@@ -2653,12 +2653,12 @@
         </w:rPr>
         <w:tab/>
       </w:r>
-      <w:bookmarkStart w:id="0" w:name="_Toc424219921"/>
-      <w:bookmarkStart w:id="1" w:name="_Toc426024125"/>
+      <w:bookmarkStart w:id="0" w:name="_Toc426024125"/>
+      <w:bookmarkStart w:id="1" w:name="_Toc424219921"/>
       <w:bookmarkStart w:id="2" w:name="_Toc442446998"/>
-      <w:bookmarkStart w:id="3" w:name="_Toc442446772"/>
+      <w:bookmarkStart w:id="3" w:name="_Toc442446831"/>
       <w:bookmarkStart w:id="4" w:name="_Toc442443183"/>
-      <w:bookmarkStart w:id="5" w:name="_Toc442446831"/>
+      <w:bookmarkStart w:id="5" w:name="_Toc442446772"/>
       <w:r>
         <w:rPr>
           <w:rFonts w:hint="eastAsia" w:ascii="宋体" w:hAnsi="宋体" w:eastAsia="宋体" w:cs="宋体"/>
@@ -2725,9 +2725,9 @@
           <w:lang w:eastAsia="zh-CN"/>
         </w:rPr>
       </w:pPr>
-      <w:bookmarkStart w:id="6" w:name="_Toc442446773"/>
-      <w:bookmarkStart w:id="7" w:name="_Toc442443184"/>
-      <w:bookmarkStart w:id="8" w:name="_Toc442446832"/>
+      <w:bookmarkStart w:id="6" w:name="_Toc442446832"/>
+      <w:bookmarkStart w:id="7" w:name="_Toc442446773"/>
+      <w:bookmarkStart w:id="8" w:name="_Toc442443184"/>
       <w:bookmarkStart w:id="9" w:name="_Toc442446999"/>
       <w:r>
         <w:rPr>
@@ -4411,9 +4411,9 @@
       <w:pPr>
         <w:pStyle w:val="3"/>
       </w:pPr>
-      <w:bookmarkStart w:id="11" w:name="_Toc426024127"/>
+      <w:bookmarkStart w:id="11" w:name="_Toc442447001"/>
       <w:bookmarkStart w:id="12" w:name="_Toc424219924"/>
-      <w:bookmarkStart w:id="13" w:name="_Toc442447001"/>
+      <w:bookmarkStart w:id="13" w:name="_Toc426024127"/>
       <w:r>
         <w:rPr>
           <w:rFonts w:hint="eastAsia" w:eastAsiaTheme="minorEastAsia"/>
@@ -4798,8 +4798,8 @@
           <w:lang w:eastAsia="zh-CN"/>
         </w:rPr>
       </w:pPr>
-      <w:bookmarkStart w:id="14" w:name="_Toc442447002"/>
-      <w:bookmarkStart w:id="15" w:name="_Toc426024128"/>
+      <w:bookmarkStart w:id="14" w:name="_Toc426024128"/>
+      <w:bookmarkStart w:id="15" w:name="_Toc442447002"/>
       <w:bookmarkStart w:id="16" w:name="_Toc424219925"/>
       <w:r>
         <w:rPr>
@@ -4878,9 +4878,9 @@
           <w:lang w:eastAsia="zh-CN"/>
         </w:rPr>
       </w:pPr>
-      <w:bookmarkStart w:id="18" w:name="_Toc261942319"/>
+      <w:bookmarkStart w:id="18" w:name="_Toc442447004"/>
       <w:bookmarkStart w:id="19" w:name="_Toc424219926"/>
-      <w:bookmarkStart w:id="20" w:name="_Toc442447004"/>
+      <w:bookmarkStart w:id="20" w:name="_Toc261942319"/>
       <w:bookmarkStart w:id="21" w:name="_Toc261942320"/>
       <w:r>
         <w:rPr>
@@ -5490,25 +5490,25 @@
           <w:lang w:eastAsia="zh-CN"/>
         </w:rPr>
       </w:pPr>
-      <w:bookmarkStart w:id="22" w:name="_Toc325371982"/>
+      <w:bookmarkStart w:id="22" w:name="_Toc325371870"/>
       <w:bookmarkEnd w:id="22"/>
-      <w:bookmarkStart w:id="23" w:name="_Toc325371951"/>
+      <w:bookmarkStart w:id="23" w:name="_Toc325374434"/>
       <w:bookmarkEnd w:id="23"/>
-      <w:bookmarkStart w:id="24" w:name="_Toc325371841"/>
+      <w:bookmarkStart w:id="24" w:name="_Toc325371951"/>
       <w:bookmarkEnd w:id="24"/>
-      <w:bookmarkStart w:id="25" w:name="_Toc325371906"/>
+      <w:bookmarkStart w:id="25" w:name="_Toc325371982"/>
       <w:bookmarkEnd w:id="25"/>
-      <w:bookmarkStart w:id="26" w:name="_Toc325371760"/>
+      <w:bookmarkStart w:id="26" w:name="_Toc325372041"/>
       <w:bookmarkEnd w:id="26"/>
-      <w:bookmarkStart w:id="27" w:name="_Toc325372041"/>
+      <w:bookmarkStart w:id="27" w:name="_Toc325373392"/>
       <w:bookmarkEnd w:id="27"/>
-      <w:bookmarkStart w:id="28" w:name="_Toc325374731"/>
+      <w:bookmarkStart w:id="28" w:name="_Toc325371760"/>
       <w:bookmarkEnd w:id="28"/>
-      <w:bookmarkStart w:id="29" w:name="_Toc325373392"/>
+      <w:bookmarkStart w:id="29" w:name="_Toc325374731"/>
       <w:bookmarkEnd w:id="29"/>
-      <w:bookmarkStart w:id="30" w:name="_Toc325371870"/>
+      <w:bookmarkStart w:id="30" w:name="_Toc325371906"/>
       <w:bookmarkEnd w:id="30"/>
-      <w:bookmarkStart w:id="31" w:name="_Toc325374434"/>
+      <w:bookmarkStart w:id="31" w:name="_Toc325371841"/>
       <w:bookmarkEnd w:id="31"/>
       <w:r>
         <w:rPr>
@@ -6514,7 +6514,7 @@
     <w:lsdException w:uiPriority="99" w:name="footnote text"/>
     <w:lsdException w:uiPriority="99" w:name="annotation text"/>
     <w:lsdException w:unhideWhenUsed="0" w:uiPriority="0" w:semiHidden="0" w:name="header"/>
-    <w:lsdException w:uiPriority="99" w:semiHidden="0" w:name="footer"/>
+    <w:lsdException w:qFormat="1" w:uiPriority="99" w:semiHidden="0" w:name="footer"/>
     <w:lsdException w:uiPriority="99" w:name="index heading"/>
     <w:lsdException w:qFormat="1" w:uiPriority="35" w:name="caption"/>
     <w:lsdException w:qFormat="1" w:uiPriority="99" w:semiHidden="0" w:name="table of figures"/>
@@ -7048,6 +7048,7 @@
     <w:basedOn w:val="1"/>
     <w:link w:val="53"/>
     <w:unhideWhenUsed/>
+    <w:qFormat/>
     <w:uiPriority w:val="99"/>
     <w:pPr>
       <w:tabs>
@@ -7884,7 +7885,6 @@
     </a:fmtScheme>
   </a:themeElements>
   <a:objectDefaults/>
-  <a:extraClrSchemeLst/>
 </a:theme>
 </file>
 

</xml_diff>